<commit_message>
Sigo cambiando un poco el nQueens para que se aprezca ams al nuestro.
Me queda crear las constraints (que no se si sera una por cada clase y hay unas cuantas)

Generar bien el Environment y empezar a hacer cosillas
</commit_message>
<xml_diff>
--- a/TimeEquationCSP/doc/Problem formulation and Design.docx
+++ b/TimeEquationCSP/doc/Problem formulation and Design.docx
@@ -44,9 +44,6 @@
                 </w:rPr>
                 <w:alias w:val="Organización"/>
                 <w:id w:val="15524243"/>
-                <w:placeholder>
-                  <w:docPart w:val="C24DF21487FB44C6A85414A5F79EF989"/>
-                </w:placeholder>
                 <w:dataBinding w:prefixMappings="xmlns:ns0='http://schemas.openxmlformats.org/officeDocument/2006/extended-properties'" w:xpath="/ns0:Properties[1]/ns0:Company[1]" w:storeItemID="{6668398D-A668-4E3E-A5EB-62B293D839F1}"/>
                 <w:text/>
               </w:sdtPr>
@@ -919,22 +916,15 @@
         </w:numPr>
         <w:ind w:left="1428"/>
         <w:jc w:val="both"/>
-      </w:pPr>
-      <w:proofErr w:type="spellStart"/>
-      <w:r>
-        <w:t>Result</w:t>
-      </w:r>
-      <w:proofErr w:type="spellEnd"/>
-      <w:r>
-        <w:t xml:space="preserve"> ten minute </w:t>
-      </w:r>
-      <w:proofErr w:type="spellStart"/>
-      <w:r>
-        <w:t>digit</w:t>
-      </w:r>
-      <w:proofErr w:type="spellEnd"/>
-      <w:r>
-        <w:t xml:space="preserve"> (E)</w:t>
+        <w:rPr>
+          <w:lang w:val="en-US"/>
+        </w:rPr>
+      </w:pPr>
+      <w:r>
+        <w:rPr>
+          <w:lang w:val="en-US"/>
+        </w:rPr>
+        <w:t>Multiplier (M)</w:t>
       </w:r>
     </w:p>
     <w:p>
@@ -946,21 +936,22 @@
         </w:numPr>
         <w:ind w:left="1428"/>
         <w:jc w:val="both"/>
-        <w:rPr>
-          <w:lang w:val="en-US"/>
-        </w:rPr>
-      </w:pPr>
-      <w:r>
-        <w:rPr>
-          <w:lang w:val="en-US"/>
-        </w:rPr>
-        <w:t>Result unit minute digit</w:t>
-      </w:r>
-      <w:r>
-        <w:rPr>
-          <w:lang w:val="en-US"/>
-        </w:rPr>
-        <w:t xml:space="preserve"> (F)</w:t>
+      </w:pPr>
+      <w:proofErr w:type="spellStart"/>
+      <w:r>
+        <w:t>Result</w:t>
+      </w:r>
+      <w:proofErr w:type="spellEnd"/>
+      <w:r>
+        <w:t xml:space="preserve"> ten minute </w:t>
+      </w:r>
+      <w:proofErr w:type="spellStart"/>
+      <w:r>
+        <w:t>digit</w:t>
+      </w:r>
+      <w:proofErr w:type="spellEnd"/>
+      <w:r>
+        <w:t xml:space="preserve"> (E)</w:t>
       </w:r>
     </w:p>
     <w:p>
@@ -980,13 +971,13 @@
         <w:rPr>
           <w:lang w:val="en-US"/>
         </w:rPr>
-        <w:t xml:space="preserve">Result ten second digit </w:t>
-      </w:r>
-      <w:r>
-        <w:rPr>
-          <w:lang w:val="en-US"/>
-        </w:rPr>
-        <w:t>(G)</w:t>
+        <w:t>Result unit minute digit</w:t>
+      </w:r>
+      <w:r>
+        <w:rPr>
+          <w:lang w:val="en-US"/>
+        </w:rPr>
+        <w:t xml:space="preserve"> (F)</w:t>
       </w:r>
     </w:p>
     <w:p>
@@ -1006,6 +997,32 @@
         <w:rPr>
           <w:lang w:val="en-US"/>
         </w:rPr>
+        <w:t xml:space="preserve">Result ten second digit </w:t>
+      </w:r>
+      <w:r>
+        <w:rPr>
+          <w:lang w:val="en-US"/>
+        </w:rPr>
+        <w:t>(G)</w:t>
+      </w:r>
+    </w:p>
+    <w:p>
+      <w:pPr>
+        <w:pStyle w:val="Default"/>
+        <w:numPr>
+          <w:ilvl w:val="0"/>
+          <w:numId w:val="7"/>
+        </w:numPr>
+        <w:ind w:left="1428"/>
+        <w:jc w:val="both"/>
+        <w:rPr>
+          <w:lang w:val="en-US"/>
+        </w:rPr>
+      </w:pPr>
+      <w:r>
+        <w:rPr>
+          <w:lang w:val="en-US"/>
+        </w:rPr>
         <w:t>Result unit second digit (H)</w:t>
       </w:r>
     </w:p>
@@ -1350,6 +1367,25 @@
           <w:lang w:val="en-US"/>
         </w:rPr>
         <w:t>H = Constant</w:t>
+      </w:r>
+    </w:p>
+    <w:p>
+      <w:pPr>
+        <w:pStyle w:val="Prrafodelista"/>
+        <w:numPr>
+          <w:ilvl w:val="0"/>
+          <w:numId w:val="9"/>
+        </w:numPr>
+        <w:ind w:left="1428"/>
+        <w:rPr>
+          <w:lang w:val="en-US"/>
+        </w:rPr>
+      </w:pPr>
+      <w:r>
+        <w:rPr>
+          <w:lang w:val="en-US"/>
+        </w:rPr>
+        <w:t>M = Multiplier</w:t>
       </w:r>
     </w:p>
     <w:p>
@@ -1385,7 +1421,7 @@
         <w:rPr>
           <w:lang w:val="en-US"/>
         </w:rPr>
-        <w:t>D x Multiplier = Constant + 10 x X1</w:t>
+        <w:t>D x M = Constant + 10 x X1</w:t>
       </w:r>
     </w:p>
     <w:p>
@@ -1399,15 +1435,7 @@
         <w:jc w:val="both"/>
       </w:pPr>
       <w:r>
-        <w:t xml:space="preserve">A x </w:t>
-      </w:r>
-      <w:proofErr w:type="spellStart"/>
-      <w:r>
-        <w:t>Multiplier</w:t>
-      </w:r>
-      <w:proofErr w:type="spellEnd"/>
-      <w:r>
-        <w:t xml:space="preserve"> = E + X3</w:t>
+        <w:t>A x M = E + X3</w:t>
       </w:r>
     </w:p>
     <w:p>
@@ -1494,6 +1522,7 @@
         <w:rPr>
           <w:lang w:val="en-US"/>
         </w:rPr>
+        <w:lastRenderedPageBreak/>
         <w:t>No variable can take the same value as the Constant.</w:t>
       </w:r>
       <w:r>
@@ -1520,15 +1549,7 @@
         <w:jc w:val="both"/>
       </w:pPr>
       <w:r>
-        <w:t xml:space="preserve">C x </w:t>
-      </w:r>
-      <w:proofErr w:type="spellStart"/>
-      <w:r>
-        <w:t>Multiplier</w:t>
-      </w:r>
-      <w:proofErr w:type="spellEnd"/>
-      <w:r>
-        <w:t xml:space="preserve"> = </w:t>
+        <w:t xml:space="preserve">C x M = </w:t>
       </w:r>
       <w:r>
         <w:t>G</w:t>
@@ -1554,16 +1575,7 @@
         <w:jc w:val="both"/>
       </w:pPr>
       <w:r>
-        <w:lastRenderedPageBreak/>
-        <w:t xml:space="preserve">B x </w:t>
-      </w:r>
-      <w:proofErr w:type="spellStart"/>
-      <w:r>
-        <w:t>Multiplier</w:t>
-      </w:r>
-      <w:proofErr w:type="spellEnd"/>
-      <w:r>
-        <w:t xml:space="preserve"> = F + X2 + 10 x X3</w:t>
+        <w:t>B x M = F + X2 + 10 x X3</w:t>
       </w:r>
     </w:p>
     <w:p>
@@ -2073,7 +2085,7 @@
             <w:rPr>
               <w:noProof/>
             </w:rPr>
-            <w:t>3</w:t>
+            <w:t>4</w:t>
           </w:r>
         </w:fldSimple>
       </w:p>
@@ -3748,332 +3760,6 @@
 </w:styles>
 </file>
 
-<file path=word/glossary/document.xml><?xml version="1.0" encoding="utf-8"?>
-<w:glossaryDocument xmlns:ve="http://schemas.openxmlformats.org/markup-compatibility/2006" xmlns:o="urn:schemas-microsoft-com:office:office" xmlns:r="http://schemas.openxmlformats.org/officeDocument/2006/relationships" xmlns:m="http://schemas.openxmlformats.org/officeDocument/2006/math" xmlns:v="urn:schemas-microsoft-com:vml" xmlns:wp="http://schemas.openxmlformats.org/drawingml/2006/wordprocessingDrawing" xmlns:w10="urn:schemas-microsoft-com:office:word" xmlns:w="http://schemas.openxmlformats.org/wordprocessingml/2006/main" xmlns:wne="http://schemas.microsoft.com/office/word/2006/wordml">
-  <w:docParts/>
-</w:glossaryDocument>
-</file>
-
-<file path=word/glossary/fontTable.xml><?xml version="1.0" encoding="utf-8"?>
-<w:fonts xmlns:r="http://schemas.openxmlformats.org/officeDocument/2006/relationships" xmlns:w="http://schemas.openxmlformats.org/wordprocessingml/2006/main">
-  <w:font w:name="Times New Roman">
-    <w:panose1 w:val="02020603050405020304"/>
-    <w:charset w:val="00"/>
-    <w:family w:val="roman"/>
-    <w:pitch w:val="variable"/>
-    <w:sig w:usb0="E0002AFF" w:usb1="C0007841" w:usb2="00000009" w:usb3="00000000" w:csb0="000001FF" w:csb1="00000000"/>
-  </w:font>
-  <w:font w:name="Symbol">
-    <w:panose1 w:val="05050102010706020507"/>
-    <w:charset w:val="02"/>
-    <w:family w:val="roman"/>
-    <w:pitch w:val="variable"/>
-    <w:sig w:usb0="00000000" w:usb1="10000000" w:usb2="00000000" w:usb3="00000000" w:csb0="80000000" w:csb1="00000000"/>
-  </w:font>
-  <w:font w:name="Courier New">
-    <w:panose1 w:val="02070309020205020404"/>
-    <w:charset w:val="00"/>
-    <w:family w:val="modern"/>
-    <w:pitch w:val="fixed"/>
-    <w:sig w:usb0="E0002AFF" w:usb1="C0007843" w:usb2="00000009" w:usb3="00000000" w:csb0="000001FF" w:csb1="00000000"/>
-  </w:font>
-  <w:font w:name="Wingdings">
-    <w:altName w:val="Wingdings"/>
-    <w:panose1 w:val="05000000000000000000"/>
-    <w:charset w:val="02"/>
-    <w:family w:val="auto"/>
-    <w:pitch w:val="variable"/>
-    <w:sig w:usb0="00000000" w:usb1="10000000" w:usb2="00000000" w:usb3="00000000" w:csb0="80000000" w:csb1="00000000"/>
-  </w:font>
-  <w:font w:name="Calibri">
-    <w:altName w:val="Calibri"/>
-    <w:panose1 w:val="020F0502020204030204"/>
-    <w:charset w:val="00"/>
-    <w:family w:val="swiss"/>
-    <w:pitch w:val="variable"/>
-    <w:sig w:usb0="E10002FF" w:usb1="4000ACFF" w:usb2="00000009" w:usb3="00000000" w:csb0="0000019F" w:csb1="00000000"/>
-  </w:font>
-  <w:font w:name="Cambria">
-    <w:panose1 w:val="02040503050406030204"/>
-    <w:charset w:val="00"/>
-    <w:family w:val="roman"/>
-    <w:pitch w:val="variable"/>
-    <w:sig w:usb0="A00002EF" w:usb1="4000004B" w:usb2="00000000" w:usb3="00000000" w:csb0="0000019F" w:csb1="00000000"/>
-  </w:font>
-  <w:font w:name="Tahoma">
-    <w:panose1 w:val="020B0604030504040204"/>
-    <w:charset w:val="00"/>
-    <w:family w:val="swiss"/>
-    <w:pitch w:val="variable"/>
-    <w:sig w:usb0="E1002EFF" w:usb1="C000605B" w:usb2="00000029" w:usb3="00000000" w:csb0="000101FF" w:csb1="00000000"/>
-  </w:font>
-</w:fonts>
-</file>
-
-<file path=word/glossary/settings.xml><?xml version="1.0" encoding="utf-8"?>
-<w:settings xmlns:o="urn:schemas-microsoft-com:office:office" xmlns:r="http://schemas.openxmlformats.org/officeDocument/2006/relationships" xmlns:m="http://schemas.openxmlformats.org/officeDocument/2006/math" xmlns:v="urn:schemas-microsoft-com:vml" xmlns:w10="urn:schemas-microsoft-com:office:word" xmlns:w="http://schemas.openxmlformats.org/wordprocessingml/2006/main" xmlns:sl="http://schemas.openxmlformats.org/schemaLibrary/2006/main">
-  <w:view w:val="normal"/>
-  <w:defaultTabStop w:val="708"/>
-  <w:hyphenationZone w:val="425"/>
-  <w:characterSpacingControl w:val="doNotCompress"/>
-  <w:compat>
-    <w:useFELayout/>
-  </w:compat>
-  <w:rsids>
-    <w:rsidRoot w:val="00F30D69"/>
-    <w:rsid w:val="00B26C24"/>
-    <w:rsid w:val="00BA4C88"/>
-    <w:rsid w:val="00CA22D8"/>
-    <w:rsid w:val="00EA3B19"/>
-    <w:rsid w:val="00EA51DD"/>
-    <w:rsid w:val="00F30D69"/>
-  </w:rsids>
-  <m:mathPr>
-    <m:mathFont m:val="Cambria Math"/>
-    <m:brkBin m:val="before"/>
-    <m:brkBinSub m:val="--"/>
-    <m:smallFrac m:val="off"/>
-    <m:dispDef/>
-    <m:lMargin m:val="0"/>
-    <m:rMargin m:val="0"/>
-    <m:defJc m:val="centerGroup"/>
-    <m:wrapIndent m:val="1440"/>
-    <m:intLim m:val="subSup"/>
-    <m:naryLim m:val="undOvr"/>
-  </m:mathPr>
-  <w:themeFontLang w:val="es-ES"/>
-  <w:clrSchemeMapping w:bg1="light1" w:t1="dark1" w:bg2="light2" w:t2="dark2" w:accent1="accent1" w:accent2="accent2" w:accent3="accent3" w:accent4="accent4" w:accent5="accent5" w:accent6="accent6" w:hyperlink="hyperlink" w:followedHyperlink="followedHyperlink"/>
-  <w:decimalSymbol w:val=","/>
-  <w:listSeparator w:val=";"/>
-</w:settings>
-</file>
-
-<file path=word/glossary/styles.xml><?xml version="1.0" encoding="utf-8"?>
-<w:styles xmlns:r="http://schemas.openxmlformats.org/officeDocument/2006/relationships" xmlns:w="http://schemas.openxmlformats.org/wordprocessingml/2006/main">
-  <w:docDefaults>
-    <w:rPrDefault>
-      <w:rPr>
-        <w:rFonts w:asciiTheme="minorHAnsi" w:eastAsiaTheme="minorEastAsia" w:hAnsiTheme="minorHAnsi" w:cstheme="minorBidi"/>
-        <w:sz w:val="22"/>
-        <w:szCs w:val="22"/>
-        <w:lang w:val="es-ES" w:eastAsia="es-ES" w:bidi="ar-SA"/>
-      </w:rPr>
-    </w:rPrDefault>
-    <w:pPrDefault>
-      <w:pPr>
-        <w:spacing w:after="200" w:line="276" w:lineRule="auto"/>
-      </w:pPr>
-    </w:pPrDefault>
-  </w:docDefaults>
-  <w:latentStyles w:defLockedState="0" w:defUIPriority="99" w:defSemiHidden="1" w:defUnhideWhenUsed="1" w:defQFormat="0" w:count="267">
-    <w:lsdException w:name="Normal" w:semiHidden="0" w:uiPriority="0" w:unhideWhenUsed="0" w:qFormat="1"/>
-    <w:lsdException w:name="heading 1" w:semiHidden="0" w:uiPriority="9" w:unhideWhenUsed="0" w:qFormat="1"/>
-    <w:lsdException w:name="heading 2" w:uiPriority="9" w:qFormat="1"/>
-    <w:lsdException w:name="heading 3" w:uiPriority="9" w:qFormat="1"/>
-    <w:lsdException w:name="heading 4" w:uiPriority="9" w:qFormat="1"/>
-    <w:lsdException w:name="heading 5" w:uiPriority="9" w:qFormat="1"/>
-    <w:lsdException w:name="heading 6" w:uiPriority="9" w:qFormat="1"/>
-    <w:lsdException w:name="heading 7" w:uiPriority="9" w:qFormat="1"/>
-    <w:lsdException w:name="heading 8" w:uiPriority="9" w:qFormat="1"/>
-    <w:lsdException w:name="heading 9" w:uiPriority="9" w:qFormat="1"/>
-    <w:lsdException w:name="toc 1" w:uiPriority="39"/>
-    <w:lsdException w:name="toc 2" w:uiPriority="39"/>
-    <w:lsdException w:name="toc 3" w:uiPriority="39"/>
-    <w:lsdException w:name="toc 4" w:uiPriority="39"/>
-    <w:lsdException w:name="toc 5" w:uiPriority="39"/>
-    <w:lsdException w:name="toc 6" w:uiPriority="39"/>
-    <w:lsdException w:name="toc 7" w:uiPriority="39"/>
-    <w:lsdException w:name="toc 8" w:uiPriority="39"/>
-    <w:lsdException w:name="toc 9" w:uiPriority="39"/>
-    <w:lsdException w:name="caption" w:uiPriority="35" w:qFormat="1"/>
-    <w:lsdException w:name="Title" w:semiHidden="0" w:uiPriority="10" w:unhideWhenUsed="0" w:qFormat="1"/>
-    <w:lsdException w:name="Default Paragraph Font" w:uiPriority="1"/>
-    <w:lsdException w:name="Subtitle" w:semiHidden="0" w:uiPriority="11" w:unhideWhenUsed="0" w:qFormat="1"/>
-    <w:lsdException w:name="Strong" w:semiHidden="0" w:uiPriority="22" w:unhideWhenUsed="0" w:qFormat="1"/>
-    <w:lsdException w:name="Emphasis" w:semiHidden="0" w:uiPriority="20" w:unhideWhenUsed="0" w:qFormat="1"/>
-    <w:lsdException w:name="Table Grid" w:semiHidden="0" w:uiPriority="59" w:unhideWhenUsed="0"/>
-    <w:lsdException w:name="Placeholder Text" w:unhideWhenUsed="0"/>
-    <w:lsdException w:name="No Spacing" w:semiHidden="0" w:uiPriority="1" w:unhideWhenUsed="0" w:qFormat="1"/>
-    <w:lsdException w:name="Light Shading" w:semiHidden="0" w:uiPriority="60" w:unhideWhenUsed="0"/>
-    <w:lsdException w:name="Light List" w:semiHidden="0" w:uiPriority="61" w:unhideWhenUsed="0"/>
-    <w:lsdException w:name="Light Grid" w:semiHidden="0" w:uiPriority="62" w:unhideWhenUsed="0"/>
-    <w:lsdException w:name="Medium Shading 1" w:semiHidden="0" w:uiPriority="63" w:unhideWhenUsed="0"/>
-    <w:lsdException w:name="Medium Shading 2" w:semiHidden="0" w:uiPriority="64" w:unhideWhenUsed="0"/>
-    <w:lsdException w:name="Medium List 1" w:semiHidden="0" w:uiPriority="65" w:unhideWhenUsed="0"/>
-    <w:lsdException w:name="Medium List 2" w:semiHidden="0" w:uiPriority="66" w:unhideWhenUsed="0"/>
-    <w:lsdException w:name="Medium Grid 1" w:semiHidden="0" w:uiPriority="67" w:unhideWhenUsed="0"/>
-    <w:lsdException w:name="Medium Grid 2" w:semiHidden="0" w:uiPriority="68" w:unhideWhenUsed="0"/>
-    <w:lsdException w:name="Medium Grid 3" w:semiHidden="0" w:uiPriority="69" w:unhideWhenUsed="0"/>
-    <w:lsdException w:name="Dark List" w:semiHidden="0" w:uiPriority="70" w:unhideWhenUsed="0"/>
-    <w:lsdException w:name="Colorful Shading" w:semiHidden="0" w:uiPriority="71" w:unhideWhenUsed="0"/>
-    <w:lsdException w:name="Colorful List" w:semiHidden="0" w:uiPriority="72" w:unhideWhenUsed="0"/>
-    <w:lsdException w:name="Colorful Grid" w:semiHidden="0" w:uiPriority="73" w:unhideWhenUsed="0"/>
-    <w:lsdException w:name="Light Shading Accent 1" w:semiHidden="0" w:uiPriority="60" w:unhideWhenUsed="0"/>
-    <w:lsdException w:name="Light List Accent 1" w:semiHidden="0" w:uiPriority="61" w:unhideWhenUsed="0"/>
-    <w:lsdException w:name="Light Grid Accent 1" w:semiHidden="0" w:uiPriority="62" w:unhideWhenUsed="0"/>
-    <w:lsdException w:name="Medium Shading 1 Accent 1" w:semiHidden="0" w:uiPriority="63" w:unhideWhenUsed="0"/>
-    <w:lsdException w:name="Medium Shading 2 Accent 1" w:semiHidden="0" w:uiPriority="64" w:unhideWhenUsed="0"/>
-    <w:lsdException w:name="Medium List 1 Accent 1" w:semiHidden="0" w:uiPriority="65" w:unhideWhenUsed="0"/>
-    <w:lsdException w:name="Revision" w:unhideWhenUsed="0"/>
-    <w:lsdException w:name="List Paragraph" w:semiHidden="0" w:uiPriority="34" w:unhideWhenUsed="0" w:qFormat="1"/>
-    <w:lsdException w:name="Quote" w:semiHidden="0" w:uiPriority="29" w:unhideWhenUsed="0" w:qFormat="1"/>
-    <w:lsdException w:name="Intense Quote" w:semiHidden="0" w:uiPriority="30" w:unhideWhenUsed="0" w:qFormat="1"/>
-    <w:lsdException w:name="Medium List 2 Accent 1" w:semiHidden="0" w:uiPriority="66" w:unhideWhenUsed="0"/>
-    <w:lsdException w:name="Medium Grid 1 Accent 1" w:semiHidden="0" w:uiPriority="67" w:unhideWhenUsed="0"/>
-    <w:lsdException w:name="Medium Grid 2 Accent 1" w:semiHidden="0" w:uiPriority="68" w:unhideWhenUsed="0"/>
-    <w:lsdException w:name="Medium Grid 3 Accent 1" w:semiHidden="0" w:uiPriority="69" w:unhideWhenUsed="0"/>
-    <w:lsdException w:name="Dark List Accent 1" w:semiHidden="0" w:uiPriority="70" w:unhideWhenUsed="0"/>
-    <w:lsdException w:name="Colorful Shading Accent 1" w:semiHidden="0" w:uiPriority="71" w:unhideWhenUsed="0"/>
-    <w:lsdException w:name="Colorful List Accent 1" w:semiHidden="0" w:uiPriority="72" w:unhideWhenUsed="0"/>
-    <w:lsdException w:name="Colorful Grid Accent 1" w:semiHidden="0" w:uiPriority="73" w:unhideWhenUsed="0"/>
-    <w:lsdException w:name="Light Shading Accent 2" w:semiHidden="0" w:uiPriority="60" w:unhideWhenUsed="0"/>
-    <w:lsdException w:name="Light List Accent 2" w:semiHidden="0" w:uiPriority="61" w:unhideWhenUsed="0"/>
-    <w:lsdException w:name="Light Grid Accent 2" w:semiHidden="0" w:uiPriority="62" w:unhideWhenUsed="0"/>
-    <w:lsdException w:name="Medium Shading 1 Accent 2" w:semiHidden="0" w:uiPriority="63" w:unhideWhenUsed="0"/>
-    <w:lsdException w:name="Medium Shading 2 Accent 2" w:semiHidden="0" w:uiPriority="64" w:unhideWhenUsed="0"/>
-    <w:lsdException w:name="Medium List 1 Accent 2" w:semiHidden="0" w:uiPriority="65" w:unhideWhenUsed="0"/>
-    <w:lsdException w:name="Medium List 2 Accent 2" w:semiHidden="0" w:uiPriority="66" w:unhideWhenUsed="0"/>
-    <w:lsdException w:name="Medium Grid 1 Accent 2" w:semiHidden="0" w:uiPriority="67" w:unhideWhenUsed="0"/>
-    <w:lsdException w:name="Medium Grid 2 Accent 2" w:semiHidden="0" w:uiPriority="68" w:unhideWhenUsed="0"/>
-    <w:lsdException w:name="Medium Grid 3 Accent 2" w:semiHidden="0" w:uiPriority="69" w:unhideWhenUsed="0"/>
-    <w:lsdException w:name="Dark List Accent 2" w:semiHidden="0" w:uiPriority="70" w:unhideWhenUsed="0"/>
-    <w:lsdException w:name="Colorful Shading Accent 2" w:semiHidden="0" w:uiPriority="71" w:unhideWhenUsed="0"/>
-    <w:lsdException w:name="Colorful List Accent 2" w:semiHidden="0" w:uiPriority="72" w:unhideWhenUsed="0"/>
-    <w:lsdException w:name="Colorful Grid Accent 2" w:semiHidden="0" w:uiPriority="73" w:unhideWhenUsed="0"/>
-    <w:lsdException w:name="Light Shading Accent 3" w:semiHidden="0" w:uiPriority="60" w:unhideWhenUsed="0"/>
-    <w:lsdException w:name="Light List Accent 3" w:semiHidden="0" w:uiPriority="61" w:unhideWhenUsed="0"/>
-    <w:lsdException w:name="Light Grid Accent 3" w:semiHidden="0" w:uiPriority="62" w:unhideWhenUsed="0"/>
-    <w:lsdException w:name="Medium Shading 1 Accent 3" w:semiHidden="0" w:uiPriority="63" w:unhideWhenUsed="0"/>
-    <w:lsdException w:name="Medium Shading 2 Accent 3" w:semiHidden="0" w:uiPriority="64" w:unhideWhenUsed="0"/>
-    <w:lsdException w:name="Medium List 1 Accent 3" w:semiHidden="0" w:uiPriority="65" w:unhideWhenUsed="0"/>
-    <w:lsdException w:name="Medium List 2 Accent 3" w:semiHidden="0" w:uiPriority="66" w:unhideWhenUsed="0"/>
-    <w:lsdException w:name="Medium Grid 1 Accent 3" w:semiHidden="0" w:uiPriority="67" w:unhideWhenUsed="0"/>
-    <w:lsdException w:name="Medium Grid 2 Accent 3" w:semiHidden="0" w:uiPriority="68" w:unhideWhenUsed="0"/>
-    <w:lsdException w:name="Medium Grid 3 Accent 3" w:semiHidden="0" w:uiPriority="69" w:unhideWhenUsed="0"/>
-    <w:lsdException w:name="Dark List Accent 3" w:semiHidden="0" w:uiPriority="70" w:unhideWhenUsed="0"/>
-    <w:lsdException w:name="Colorful Shading Accent 3" w:semiHidden="0" w:uiPriority="71" w:unhideWhenUsed="0"/>
-    <w:lsdException w:name="Colorful List Accent 3" w:semiHidden="0" w:uiPriority="72" w:unhideWhenUsed="0"/>
-    <w:lsdException w:name="Colorful Grid Accent 3" w:semiHidden="0" w:uiPriority="73" w:unhideWhenUsed="0"/>
-    <w:lsdException w:name="Light Shading Accent 4" w:semiHidden="0" w:uiPriority="60" w:unhideWhenUsed="0"/>
-    <w:lsdException w:name="Light List Accent 4" w:semiHidden="0" w:uiPriority="61" w:unhideWhenUsed="0"/>
-    <w:lsdException w:name="Light Grid Accent 4" w:semiHidden="0" w:uiPriority="62" w:unhideWhenUsed="0"/>
-    <w:lsdException w:name="Medium Shading 1 Accent 4" w:semiHidden="0" w:uiPriority="63" w:unhideWhenUsed="0"/>
-    <w:lsdException w:name="Medium Shading 2 Accent 4" w:semiHidden="0" w:uiPriority="64" w:unhideWhenUsed="0"/>
-    <w:lsdException w:name="Medium List 1 Accent 4" w:semiHidden="0" w:uiPriority="65" w:unhideWhenUsed="0"/>
-    <w:lsdException w:name="Medium List 2 Accent 4" w:semiHidden="0" w:uiPriority="66" w:unhideWhenUsed="0"/>
-    <w:lsdException w:name="Medium Grid 1 Accent 4" w:semiHidden="0" w:uiPriority="67" w:unhideWhenUsed="0"/>
-    <w:lsdException w:name="Medium Grid 2 Accent 4" w:semiHidden="0" w:uiPriority="68" w:unhideWhenUsed="0"/>
-    <w:lsdException w:name="Medium Grid 3 Accent 4" w:semiHidden="0" w:uiPriority="69" w:unhideWhenUsed="0"/>
-    <w:lsdException w:name="Dark List Accent 4" w:semiHidden="0" w:uiPriority="70" w:unhideWhenUsed="0"/>
-    <w:lsdException w:name="Colorful Shading Accent 4" w:semiHidden="0" w:uiPriority="71" w:unhideWhenUsed="0"/>
-    <w:lsdException w:name="Colorful List Accent 4" w:semiHidden="0" w:uiPriority="72" w:unhideWhenUsed="0"/>
-    <w:lsdException w:name="Colorful Grid Accent 4" w:semiHidden="0" w:uiPriority="73" w:unhideWhenUsed="0"/>
-    <w:lsdException w:name="Light Shading Accent 5" w:semiHidden="0" w:uiPriority="60" w:unhideWhenUsed="0"/>
-    <w:lsdException w:name="Light List Accent 5" w:semiHidden="0" w:uiPriority="61" w:unhideWhenUsed="0"/>
-    <w:lsdException w:name="Light Grid Accent 5" w:semiHidden="0" w:uiPriority="62" w:unhideWhenUsed="0"/>
-    <w:lsdException w:name="Medium Shading 1 Accent 5" w:semiHidden="0" w:uiPriority="63" w:unhideWhenUsed="0"/>
-    <w:lsdException w:name="Medium Shading 2 Accent 5" w:semiHidden="0" w:uiPriority="64" w:unhideWhenUsed="0"/>
-    <w:lsdException w:name="Medium List 1 Accent 5" w:semiHidden="0" w:uiPriority="65" w:unhideWhenUsed="0"/>
-    <w:lsdException w:name="Medium List 2 Accent 5" w:semiHidden="0" w:uiPriority="66" w:unhideWhenUsed="0"/>
-    <w:lsdException w:name="Medium Grid 1 Accent 5" w:semiHidden="0" w:uiPriority="67" w:unhideWhenUsed="0"/>
-    <w:lsdException w:name="Medium Grid 2 Accent 5" w:semiHidden="0" w:uiPriority="68" w:unhideWhenUsed="0"/>
-    <w:lsdException w:name="Medium Grid 3 Accent 5" w:semiHidden="0" w:uiPriority="69" w:unhideWhenUsed="0"/>
-    <w:lsdException w:name="Dark List Accent 5" w:semiHidden="0" w:uiPriority="70" w:unhideWhenUsed="0"/>
-    <w:lsdException w:name="Colorful Shading Accent 5" w:semiHidden="0" w:uiPriority="71" w:unhideWhenUsed="0"/>
-    <w:lsdException w:name="Colorful List Accent 5" w:semiHidden="0" w:uiPriority="72" w:unhideWhenUsed="0"/>
-    <w:lsdException w:name="Colorful Grid Accent 5" w:semiHidden="0" w:uiPriority="73" w:unhideWhenUsed="0"/>
-    <w:lsdException w:name="Light Shading Accent 6" w:semiHidden="0" w:uiPriority="60" w:unhideWhenUsed="0"/>
-    <w:lsdException w:name="Light List Accent 6" w:semiHidden="0" w:uiPriority="61" w:unhideWhenUsed="0"/>
-    <w:lsdException w:name="Light Grid Accent 6" w:semiHidden="0" w:uiPriority="62" w:unhideWhenUsed="0"/>
-    <w:lsdException w:name="Medium Shading 1 Accent 6" w:semiHidden="0" w:uiPriority="63" w:unhideWhenUsed="0"/>
-    <w:lsdException w:name="Medium Shading 2 Accent 6" w:semiHidden="0" w:uiPriority="64" w:unhideWhenUsed="0"/>
-    <w:lsdException w:name="Medium List 1 Accent 6" w:semiHidden="0" w:uiPriority="65" w:unhideWhenUsed="0"/>
-    <w:lsdException w:name="Medium List 2 Accent 6" w:semiHidden="0" w:uiPriority="66" w:unhideWhenUsed="0"/>
-    <w:lsdException w:name="Medium Grid 1 Accent 6" w:semiHidden="0" w:uiPriority="67" w:unhideWhenUsed="0"/>
-    <w:lsdException w:name="Medium Grid 2 Accent 6" w:semiHidden="0" w:uiPriority="68" w:unhideWhenUsed="0"/>
-    <w:lsdException w:name="Medium Grid 3 Accent 6" w:semiHidden="0" w:uiPriority="69" w:unhideWhenUsed="0"/>
-    <w:lsdException w:name="Dark List Accent 6" w:semiHidden="0" w:uiPriority="70" w:unhideWhenUsed="0"/>
-    <w:lsdException w:name="Colorful Shading Accent 6" w:semiHidden="0" w:uiPriority="71" w:unhideWhenUsed="0"/>
-    <w:lsdException w:name="Colorful List Accent 6" w:semiHidden="0" w:uiPriority="72" w:unhideWhenUsed="0"/>
-    <w:lsdException w:name="Colorful Grid Accent 6" w:semiHidden="0" w:uiPriority="73" w:unhideWhenUsed="0"/>
-    <w:lsdException w:name="Subtle Emphasis" w:semiHidden="0" w:uiPriority="19" w:unhideWhenUsed="0" w:qFormat="1"/>
-    <w:lsdException w:name="Intense Emphasis" w:semiHidden="0" w:uiPriority="21" w:unhideWhenUsed="0" w:qFormat="1"/>
-    <w:lsdException w:name="Subtle Reference" w:semiHidden="0" w:uiPriority="31" w:unhideWhenUsed="0" w:qFormat="1"/>
-    <w:lsdException w:name="Intense Reference" w:semiHidden="0" w:uiPriority="32" w:unhideWhenUsed="0" w:qFormat="1"/>
-    <w:lsdException w:name="Book Title" w:semiHidden="0" w:uiPriority="33" w:unhideWhenUsed="0" w:qFormat="1"/>
-    <w:lsdException w:name="Bibliography" w:uiPriority="37"/>
-    <w:lsdException w:name="TOC Heading" w:uiPriority="39" w:qFormat="1"/>
-  </w:latentStyles>
-  <w:style w:type="paragraph" w:default="1" w:styleId="Normal">
-    <w:name w:val="Normal"/>
-    <w:qFormat/>
-    <w:rsid w:val="00EA51DD"/>
-  </w:style>
-  <w:style w:type="character" w:default="1" w:styleId="Fuentedeprrafopredeter">
-    <w:name w:val="Default Paragraph Font"/>
-    <w:uiPriority w:val="1"/>
-    <w:semiHidden/>
-    <w:unhideWhenUsed/>
-  </w:style>
-  <w:style w:type="table" w:default="1" w:styleId="Tablanormal">
-    <w:name w:val="Normal Table"/>
-    <w:uiPriority w:val="99"/>
-    <w:semiHidden/>
-    <w:unhideWhenUsed/>
-    <w:qFormat/>
-    <w:tblPr>
-      <w:tblInd w:w="0" w:type="dxa"/>
-      <w:tblCellMar>
-        <w:top w:w="0" w:type="dxa"/>
-        <w:left w:w="108" w:type="dxa"/>
-        <w:bottom w:w="0" w:type="dxa"/>
-        <w:right w:w="108" w:type="dxa"/>
-      </w:tblCellMar>
-    </w:tblPr>
-  </w:style>
-  <w:style w:type="numbering" w:default="1" w:styleId="Sinlista">
-    <w:name w:val="No List"/>
-    <w:uiPriority w:val="99"/>
-    <w:semiHidden/>
-    <w:unhideWhenUsed/>
-  </w:style>
-  <w:style w:type="paragraph" w:customStyle="1" w:styleId="C24DF21487FB44C6A85414A5F79EF989">
-    <w:name w:val="C24DF21487FB44C6A85414A5F79EF989"/>
-    <w:rsid w:val="00F30D69"/>
-  </w:style>
-  <w:style w:type="paragraph" w:customStyle="1" w:styleId="BA00467A06F942AEA54C6A97953C4135">
-    <w:name w:val="BA00467A06F942AEA54C6A97953C4135"/>
-    <w:rsid w:val="00F30D69"/>
-  </w:style>
-  <w:style w:type="paragraph" w:customStyle="1" w:styleId="D568D2F217FD4DDA81F829E628378868">
-    <w:name w:val="D568D2F217FD4DDA81F829E628378868"/>
-    <w:rsid w:val="00F30D69"/>
-  </w:style>
-  <w:style w:type="paragraph" w:customStyle="1" w:styleId="B8E7B2D7DDD448D8B40B4FECDB1E175A">
-    <w:name w:val="B8E7B2D7DDD448D8B40B4FECDB1E175A"/>
-    <w:rsid w:val="00F30D69"/>
-  </w:style>
-  <w:style w:type="paragraph" w:customStyle="1" w:styleId="0B41AD7C836E4C5199FDD7202BA149AF">
-    <w:name w:val="0B41AD7C836E4C5199FDD7202BA149AF"/>
-    <w:rsid w:val="00F30D69"/>
-  </w:style>
-  <w:style w:type="paragraph" w:customStyle="1" w:styleId="340EFAB16C194908AE916AFB9121F4AA">
-    <w:name w:val="340EFAB16C194908AE916AFB9121F4AA"/>
-    <w:rsid w:val="00F30D69"/>
-  </w:style>
-  <w:style w:type="paragraph" w:customStyle="1" w:styleId="D8521145C65648DBA961228F005EFA07">
-    <w:name w:val="D8521145C65648DBA961228F005EFA07"/>
-    <w:rsid w:val="00F30D69"/>
-  </w:style>
-</w:styles>
-</file>
-
-<file path=word/glossary/webSettings.xml><?xml version="1.0" encoding="utf-8"?>
-<w:webSettings xmlns:r="http://schemas.openxmlformats.org/officeDocument/2006/relationships" xmlns:w="http://schemas.openxmlformats.org/wordprocessingml/2006/main">
-  <w:optimizeForBrowser/>
-</w:webSettings>
-</file>
-
 <file path=word/theme/theme1.xml><?xml version="1.0" encoding="utf-8"?>
 <a:theme xmlns:a="http://schemas.openxmlformats.org/drawingml/2006/main" name="Tema de Office">
   <a:themeElements>

</xml_diff>

<commit_message>
Me olvidaba la docu!
</commit_message>
<xml_diff>
--- a/TimeEquationCSP/doc/Problem formulation and Design.docx
+++ b/TimeEquationCSP/doc/Problem formulation and Design.docx
@@ -1028,39 +1028,177 @@
     </w:p>
     <w:p>
       <w:pPr>
-        <w:pStyle w:val="Default"/>
+        <w:pStyle w:val="Ttulo3"/>
+        <w:ind w:firstLine="708"/>
+        <w:rPr>
+          <w:lang w:val="en-US"/>
+        </w:rPr>
+      </w:pPr>
+      <w:r>
+        <w:rPr>
+          <w:lang w:val="en-US"/>
+        </w:rPr>
+        <w:t>Value Domains</w:t>
+      </w:r>
+    </w:p>
+    <w:p>
+      <w:pPr>
         <w:ind w:left="708"/>
-        <w:jc w:val="both"/>
-        <w:rPr>
-          <w:lang w:val="en-US"/>
-        </w:rPr>
-      </w:pPr>
-    </w:p>
-    <w:p>
-      <w:pPr>
-        <w:pStyle w:val="Default"/>
+        <w:rPr>
+          <w:lang w:val="en-US"/>
+        </w:rPr>
+      </w:pPr>
+      <w:r>
+        <w:rPr>
+          <w:lang w:val="en-US"/>
+        </w:rPr>
+        <w:t xml:space="preserve">For this CSP there </w:t>
+      </w:r>
+      <w:r>
+        <w:rPr>
+          <w:lang w:val="en-US"/>
+        </w:rPr>
+        <w:t>is</w:t>
+      </w:r>
+      <w:r>
+        <w:rPr>
+          <w:lang w:val="en-US"/>
+        </w:rPr>
+        <w:t xml:space="preserve"> just one domain for all the variables:</w:t>
+      </w:r>
+    </w:p>
+    <w:p>
+      <w:pPr>
         <w:ind w:left="708"/>
-        <w:jc w:val="both"/>
-        <w:rPr>
-          <w:lang w:val="en-US"/>
-        </w:rPr>
-      </w:pPr>
-      <w:r>
-        <w:rPr>
-          <w:lang w:val="en-US"/>
-        </w:rPr>
-        <w:t xml:space="preserve">But also there are 3 auxiliary variables used for add the carry </w:t>
-      </w:r>
-      <w:r>
-        <w:rPr>
-          <w:lang w:val="en-US"/>
-        </w:rPr>
-        <w:t>generated by the multiplier: X1, X2, X3</w:t>
-      </w:r>
-    </w:p>
-    <w:p>
-      <w:pPr>
-        <w:pStyle w:val="Ttulo3"/>
+        <w:rPr>
+          <w:lang w:val="en-US"/>
+        </w:rPr>
+      </w:pPr>
+      <w:r>
+        <w:rPr>
+          <w:lang w:val="en-US"/>
+        </w:rPr>
+        <w:t>D = {0,</w:t>
+      </w:r>
+      <w:r>
+        <w:rPr>
+          <w:lang w:val="en-US"/>
+        </w:rPr>
+        <w:t xml:space="preserve"> </w:t>
+      </w:r>
+      <w:proofErr w:type="gramStart"/>
+      <w:r>
+        <w:rPr>
+          <w:lang w:val="en-US"/>
+        </w:rPr>
+        <w:t>1</w:t>
+      </w:r>
+      <w:r>
+        <w:rPr>
+          <w:lang w:val="en-US"/>
+        </w:rPr>
+        <w:t xml:space="preserve"> </w:t>
+      </w:r>
+      <w:r>
+        <w:rPr>
+          <w:lang w:val="en-US"/>
+        </w:rPr>
+        <w:t>,2</w:t>
+      </w:r>
+      <w:proofErr w:type="gramEnd"/>
+      <w:r>
+        <w:rPr>
+          <w:lang w:val="en-US"/>
+        </w:rPr>
+        <w:t>,</w:t>
+      </w:r>
+      <w:r>
+        <w:rPr>
+          <w:lang w:val="en-US"/>
+        </w:rPr>
+        <w:t xml:space="preserve"> </w:t>
+      </w:r>
+      <w:r>
+        <w:rPr>
+          <w:lang w:val="en-US"/>
+        </w:rPr>
+        <w:t>3,</w:t>
+      </w:r>
+      <w:r>
+        <w:rPr>
+          <w:lang w:val="en-US"/>
+        </w:rPr>
+        <w:t xml:space="preserve"> </w:t>
+      </w:r>
+      <w:r>
+        <w:rPr>
+          <w:lang w:val="en-US"/>
+        </w:rPr>
+        <w:t>4,</w:t>
+      </w:r>
+      <w:r>
+        <w:rPr>
+          <w:lang w:val="en-US"/>
+        </w:rPr>
+        <w:t xml:space="preserve"> </w:t>
+      </w:r>
+      <w:r>
+        <w:rPr>
+          <w:lang w:val="en-US"/>
+        </w:rPr>
+        <w:t>5,</w:t>
+      </w:r>
+      <w:r>
+        <w:rPr>
+          <w:lang w:val="en-US"/>
+        </w:rPr>
+        <w:t xml:space="preserve"> </w:t>
+      </w:r>
+      <w:r>
+        <w:rPr>
+          <w:lang w:val="en-US"/>
+        </w:rPr>
+        <w:t>6,</w:t>
+      </w:r>
+      <w:r>
+        <w:rPr>
+          <w:lang w:val="en-US"/>
+        </w:rPr>
+        <w:t xml:space="preserve"> </w:t>
+      </w:r>
+      <w:r>
+        <w:rPr>
+          <w:lang w:val="en-US"/>
+        </w:rPr>
+        <w:t>7,</w:t>
+      </w:r>
+      <w:r>
+        <w:rPr>
+          <w:lang w:val="en-US"/>
+        </w:rPr>
+        <w:t xml:space="preserve"> </w:t>
+      </w:r>
+      <w:r>
+        <w:rPr>
+          <w:lang w:val="en-US"/>
+        </w:rPr>
+        <w:t>8</w:t>
+      </w:r>
+      <w:r>
+        <w:rPr>
+          <w:lang w:val="en-US"/>
+        </w:rPr>
+        <w:t xml:space="preserve"> </w:t>
+      </w:r>
+      <w:r>
+        <w:rPr>
+          <w:lang w:val="en-US"/>
+        </w:rPr>
+        <w:t>,9}</w:t>
+      </w:r>
+    </w:p>
+    <w:p>
+      <w:pPr>
         <w:ind w:left="708"/>
         <w:rPr>
           <w:lang w:val="en-US"/>
@@ -1070,177 +1208,19 @@
         <w:rPr>
           <w:lang w:val="en-US"/>
         </w:rPr>
-        <w:t>Value Domains</w:t>
-      </w:r>
-    </w:p>
-    <w:p>
-      <w:pPr>
-        <w:ind w:left="708"/>
-        <w:rPr>
-          <w:lang w:val="en-US"/>
-        </w:rPr>
-      </w:pPr>
-      <w:r>
-        <w:rPr>
-          <w:lang w:val="en-US"/>
-        </w:rPr>
-        <w:t xml:space="preserve">For this CSP there </w:t>
-      </w:r>
-      <w:r>
-        <w:rPr>
-          <w:lang w:val="en-US"/>
-        </w:rPr>
-        <w:t>is</w:t>
-      </w:r>
-      <w:r>
-        <w:rPr>
-          <w:lang w:val="en-US"/>
-        </w:rPr>
-        <w:t xml:space="preserve"> just one domain for all the variables:</w:t>
-      </w:r>
-    </w:p>
-    <w:p>
-      <w:pPr>
-        <w:ind w:left="708"/>
-        <w:rPr>
-          <w:lang w:val="en-US"/>
-        </w:rPr>
-      </w:pPr>
-      <w:r>
-        <w:rPr>
-          <w:lang w:val="en-US"/>
-        </w:rPr>
-        <w:t>D = {0,</w:t>
-      </w:r>
-      <w:r>
-        <w:rPr>
-          <w:lang w:val="en-US"/>
-        </w:rPr>
-        <w:t xml:space="preserve"> </w:t>
-      </w:r>
-      <w:proofErr w:type="gramStart"/>
-      <w:r>
-        <w:rPr>
-          <w:lang w:val="en-US"/>
-        </w:rPr>
-        <w:t>1</w:t>
-      </w:r>
-      <w:r>
-        <w:rPr>
-          <w:lang w:val="en-US"/>
-        </w:rPr>
-        <w:t xml:space="preserve"> </w:t>
-      </w:r>
-      <w:r>
-        <w:rPr>
-          <w:lang w:val="en-US"/>
-        </w:rPr>
-        <w:t>,2</w:t>
-      </w:r>
-      <w:proofErr w:type="gramEnd"/>
-      <w:r>
-        <w:rPr>
-          <w:lang w:val="en-US"/>
-        </w:rPr>
-        <w:t>,</w:t>
-      </w:r>
-      <w:r>
-        <w:rPr>
-          <w:lang w:val="en-US"/>
-        </w:rPr>
-        <w:t xml:space="preserve"> </w:t>
-      </w:r>
-      <w:r>
-        <w:rPr>
-          <w:lang w:val="en-US"/>
-        </w:rPr>
-        <w:t>3,</w:t>
-      </w:r>
-      <w:r>
-        <w:rPr>
-          <w:lang w:val="en-US"/>
-        </w:rPr>
-        <w:t xml:space="preserve"> </w:t>
-      </w:r>
-      <w:r>
-        <w:rPr>
-          <w:lang w:val="en-US"/>
-        </w:rPr>
-        <w:t>4,</w:t>
-      </w:r>
-      <w:r>
-        <w:rPr>
-          <w:lang w:val="en-US"/>
-        </w:rPr>
-        <w:t xml:space="preserve"> </w:t>
-      </w:r>
-      <w:r>
-        <w:rPr>
-          <w:lang w:val="en-US"/>
-        </w:rPr>
-        <w:t>5,</w:t>
-      </w:r>
-      <w:r>
-        <w:rPr>
-          <w:lang w:val="en-US"/>
-        </w:rPr>
-        <w:t xml:space="preserve"> </w:t>
-      </w:r>
-      <w:r>
-        <w:rPr>
-          <w:lang w:val="en-US"/>
-        </w:rPr>
-        <w:t>6,</w:t>
-      </w:r>
-      <w:r>
-        <w:rPr>
-          <w:lang w:val="en-US"/>
-        </w:rPr>
-        <w:t xml:space="preserve"> </w:t>
-      </w:r>
-      <w:r>
-        <w:rPr>
-          <w:lang w:val="en-US"/>
-        </w:rPr>
-        <w:t>7,</w:t>
-      </w:r>
-      <w:r>
-        <w:rPr>
-          <w:lang w:val="en-US"/>
-        </w:rPr>
-        <w:t xml:space="preserve"> </w:t>
-      </w:r>
-      <w:r>
-        <w:rPr>
-          <w:lang w:val="en-US"/>
-        </w:rPr>
-        <w:t>8</w:t>
-      </w:r>
-      <w:r>
-        <w:rPr>
-          <w:lang w:val="en-US"/>
-        </w:rPr>
-        <w:t xml:space="preserve"> </w:t>
-      </w:r>
-      <w:r>
-        <w:rPr>
-          <w:lang w:val="en-US"/>
-        </w:rPr>
-        <w:t>,9}</w:t>
-      </w:r>
-    </w:p>
-    <w:p>
-      <w:pPr>
-        <w:ind w:left="708"/>
-        <w:rPr>
-          <w:lang w:val="en-US"/>
-        </w:rPr>
-      </w:pPr>
-      <w:r>
-        <w:rPr>
-          <w:lang w:val="en-US"/>
-        </w:rPr>
-        <w:t>Another option that may be interesting to take in to account is</w:t>
+        <w:t xml:space="preserve">Another option that may be interesting to </w:t>
+      </w:r>
+      <w:r>
+        <w:rPr>
+          <w:lang w:val="en-US"/>
+        </w:rPr>
+        <w:t>take in</w:t>
+      </w:r>
+      <w:r>
+        <w:rPr>
+          <w:lang w:val="en-US"/>
+        </w:rPr>
+        <w:t>to account is</w:t>
       </w:r>
       <w:r>
         <w:rPr>
@@ -1535,7 +1515,6 @@
         <w:rPr>
           <w:lang w:val="en-US"/>
         </w:rPr>
-        <w:lastRenderedPageBreak/>
         <w:t>No variable can take the same value as the Constant.</w:t>
       </w:r>
       <w:r>
@@ -1566,33 +1545,39 @@
         </w:numPr>
         <w:ind w:left="1428"/>
         <w:jc w:val="both"/>
-      </w:pPr>
-      <w:r>
-        <w:t xml:space="preserve">C x </w:t>
+        <w:rPr>
+          <w:rFonts w:cstheme="minorHAnsi"/>
+          <w:lang w:val="en-US"/>
+        </w:rPr>
+      </w:pPr>
+      <w:r>
+        <w:rPr>
+          <w:rFonts w:cstheme="minorHAnsi"/>
+        </w:rPr>
+        <w:t xml:space="preserve">( ( 10 * C + D ) * </w:t>
       </w:r>
       <w:proofErr w:type="spellStart"/>
       <w:r>
-        <w:t>M</w:t>
-      </w:r>
-      <w:r>
-        <w:t>ultiplier</w:t>
+        <w:rPr>
+          <w:rFonts w:cstheme="minorHAnsi"/>
+        </w:rPr>
+        <w:t>Multiplier</w:t>
       </w:r>
       <w:proofErr w:type="spellEnd"/>
       <w:r>
-        <w:t xml:space="preserve"> = </w:t>
-      </w:r>
-      <w:r>
-        <w:t>G</w:t>
-      </w:r>
-      <w:r>
-        <w:t xml:space="preserve"> + X</w:t>
-      </w:r>
-      <w:r>
-        <w:t xml:space="preserve">1 </w:t>
-      </w:r>
-      <w:r>
-        <w:t>+ 10 x X2</w:t>
-      </w:r>
+        <w:rPr>
+          <w:rFonts w:cstheme="minorHAnsi"/>
+        </w:rPr>
+        <w:t xml:space="preserve"> ) % 60 == 10 * G + </w:t>
+      </w:r>
+      <w:proofErr w:type="spellStart"/>
+      <w:r>
+        <w:rPr>
+          <w:rFonts w:cstheme="minorHAnsi"/>
+        </w:rPr>
+        <w:t>Constant</w:t>
+      </w:r>
+      <w:proofErr w:type="spellEnd"/>
     </w:p>
     <w:p>
       <w:pPr>
@@ -1603,88 +1588,43 @@
         </w:numPr>
         <w:ind w:left="1428"/>
         <w:jc w:val="both"/>
-      </w:pPr>
-      <w:r>
-        <w:t xml:space="preserve">B x </w:t>
+        <w:rPr>
+          <w:rFonts w:cstheme="minorHAnsi"/>
+        </w:rPr>
+      </w:pPr>
+      <w:r>
+        <w:rPr>
+          <w:rFonts w:cstheme="minorHAnsi"/>
+        </w:rPr>
+        <w:t xml:space="preserve">( 10 * A + B ) * </w:t>
       </w:r>
       <w:proofErr w:type="spellStart"/>
       <w:r>
-        <w:t>M</w:t>
-      </w:r>
-      <w:r>
-        <w:t>ultiplier</w:t>
+        <w:rPr>
+          <w:rFonts w:cstheme="minorHAnsi"/>
+        </w:rPr>
+        <w:t>Multiplier</w:t>
       </w:r>
       <w:proofErr w:type="spellEnd"/>
       <w:r>
-        <w:t xml:space="preserve"> = F + X2 + 10 x X3</w:t>
-      </w:r>
-    </w:p>
-    <w:p>
-      <w:pPr>
-        <w:pStyle w:val="Prrafodelista"/>
-        <w:numPr>
-          <w:ilvl w:val="0"/>
-          <w:numId w:val="10"/>
-        </w:numPr>
-        <w:ind w:left="1428"/>
-        <w:jc w:val="both"/>
-      </w:pPr>
-      <w:r>
-        <w:rPr>
-          <w:lang w:val="en-US"/>
-        </w:rPr>
-        <w:t xml:space="preserve">D x </w:t>
+        <w:rPr>
+          <w:rFonts w:cstheme="minorHAnsi"/>
+        </w:rPr>
+        <w:t xml:space="preserve"> + ( ( 10 * C + D ) * </w:t>
       </w:r>
       <w:proofErr w:type="spellStart"/>
       <w:r>
-        <w:t>M</w:t>
-      </w:r>
-      <w:r>
-        <w:t>ultiplier</w:t>
+        <w:rPr>
+          <w:rFonts w:cstheme="minorHAnsi"/>
+        </w:rPr>
+        <w:t>Multiplier</w:t>
       </w:r>
       <w:proofErr w:type="spellEnd"/>
       <w:r>
         <w:rPr>
-          <w:lang w:val="en-US"/>
-        </w:rPr>
-        <w:t xml:space="preserve"> = </w:t>
-      </w:r>
-      <w:r>
-        <w:rPr>
-          <w:lang w:val="en-US"/>
-        </w:rPr>
-        <w:t>Constant</w:t>
-      </w:r>
-      <w:r>
-        <w:rPr>
-          <w:lang w:val="en-US"/>
-        </w:rPr>
-        <w:t xml:space="preserve"> + 10 x X1</w:t>
-      </w:r>
-    </w:p>
-    <w:p>
-      <w:pPr>
-        <w:pStyle w:val="Prrafodelista"/>
-        <w:numPr>
-          <w:ilvl w:val="0"/>
-          <w:numId w:val="10"/>
-        </w:numPr>
-        <w:ind w:left="1428"/>
-        <w:jc w:val="both"/>
-      </w:pPr>
-      <w:r>
-        <w:t xml:space="preserve">A x </w:t>
-      </w:r>
-      <w:proofErr w:type="spellStart"/>
-      <w:r>
-        <w:t>M</w:t>
-      </w:r>
-      <w:r>
-        <w:t>ultiplier</w:t>
-      </w:r>
-      <w:proofErr w:type="spellEnd"/>
-      <w:r>
-        <w:t xml:space="preserve"> = E + X3</w:t>
+          <w:rFonts w:cstheme="minorHAnsi"/>
+        </w:rPr>
+        <w:t xml:space="preserve"> ) / 60 = 10 * E + F</w:t>
       </w:r>
     </w:p>
     <w:p>

</xml_diff>